<commit_message>
Added updated code for CMPSCI4280 Project P0
</commit_message>
<xml_diff>
--- a/CMPSCI4280/project-p0/academic_integrity_001.docx
+++ b/CMPSCI4280/project-p0/academic_integrity_001.docx
@@ -341,6 +341,7 @@
         <w:rPr>
           <w:rFonts w:eastAsia="Calibri" w:cs="Times New Roman"/>
         </w:rPr>
+        <w:t>OR7: https://www.geeksforgeeks.org/level-order-tree-traversal/</w:t>
       </w:r>
     </w:p>
     <w:p>
@@ -514,6 +515,7 @@
         </w:rPr>
         <w:t>Signature (typed name is fine)</w:t>
         <w:tab/>
+        <w:t>Jamie Harris</w:t>
         <w:tab/>
         <w:tab/>
         <w:tab/>
@@ -523,7 +525,7 @@
         <w:t xml:space="preserve">     </w:t>
         <w:tab/>
         <w:tab/>
-        <w:t xml:space="preserve">          Date</w:t>
+        <w:t xml:space="preserve">          Date 02/15/2025</w:t>
       </w:r>
     </w:p>
     <w:sectPr>

</xml_diff>